<commit_message>
Added Bug 2 Test Script
</commit_message>
<xml_diff>
--- a/BRLS/doc/Bug 2 Test Script.docx
+++ b/BRLS/doc/Bug 2 Test Script.docx
@@ -71,18 +71,18 @@
         <w:pStyle w:val="ListBullet"/>
       </w:pPr>
       <w:r>
-        <w:t xml:space="preserve">When </w:t>
-      </w:r>
-      <w:proofErr w:type="spellStart"/>
-      <w:r>
-        <w:t>returnbook</w:t>
-      </w:r>
-      <w:proofErr w:type="spellEnd"/>
-      <w:r>
-        <w:t xml:space="preserve"> is called, the</w:t>
+        <w:t>When returnbook is called, the</w:t>
       </w:r>
       <w:r>
-        <w:t xml:space="preserve"> program should display that patron has incurred fines</w:t>
+        <w:t xml:space="preserve"> pro</w:t>
+      </w:r>
+      <w:r>
+        <w:t>z</w:t>
+      </w:r>
+      <w:bookmarkStart w:id="2" w:name="_GoBack"/>
+      <w:bookmarkEnd w:id="2"/>
+      <w:r>
+        <w:t>gram should display that patron has incurred fines</w:t>
       </w:r>
       <w:r>
         <w:t>.</w:t>
@@ -92,18 +92,16 @@
       <w:pPr>
         <w:pStyle w:val="Heading3"/>
       </w:pPr>
-      <w:bookmarkStart w:id="2" w:name="_Toc43786493"/>
+      <w:bookmarkStart w:id="3" w:name="_Toc43786493"/>
       <w:r>
         <w:t>Setup</w:t>
       </w:r>
-      <w:bookmarkEnd w:id="2"/>
+      <w:bookmarkEnd w:id="3"/>
     </w:p>
     <w:p>
       <w:pPr>
         <w:pStyle w:val="ListBullet"/>
       </w:pPr>
-      <w:bookmarkStart w:id="3" w:name="_GoBack"/>
-      <w:bookmarkEnd w:id="3"/>
       <w:r>
         <w:t xml:space="preserve">A loan </w:t>
       </w:r>

</xml_diff>

<commit_message>
Bug 2 Tests complete
</commit_message>
<xml_diff>
--- a/BRLS/doc/Bug 2 Test Script.docx
+++ b/BRLS/doc/Bug 2 Test Script.docx
@@ -578,13 +578,16 @@
               <w:t xml:space="preserve"> </w:t>
             </w:r>
             <w:r>
-              <w:t>10</w:t>
+              <w:t>1</w:t>
+            </w:r>
+            <w:r>
+              <w:t>1</w:t>
             </w:r>
             <w:r>
               <w:t>:</w:t>
             </w:r>
             <w:r>
-              <w:t>37</w:t>
+              <w:t>28</w:t>
             </w:r>
             <w:r>
               <w:t xml:space="preserve"> pm</w:t>
@@ -607,10 +610,11 @@
           </w:tcPr>
           <w:p>
             <w:r>
-              <w:t>Bug #1</w:t>
-            </w:r>
-            <w:bookmarkStart w:id="3" w:name="_GoBack"/>
-            <w:bookmarkEnd w:id="3"/>
+              <w:t>Bug #</w:t>
+            </w:r>
+            <w:r>
+              <w:t>2</w:t>
+            </w:r>
           </w:p>
         </w:tc>
         <w:tc>
@@ -647,9 +651,12 @@
     <w:p>
       <w:pPr>
         <w:sectPr>
-          <w:headerReference w:type="default" r:id="rId7"/>
-          <w:footerReference w:type="even" r:id="rId8"/>
-          <w:footerReference w:type="default" r:id="rId9"/>
+          <w:headerReference w:type="even" r:id="rId7"/>
+          <w:headerReference w:type="default" r:id="rId8"/>
+          <w:footerReference w:type="even" r:id="rId9"/>
+          <w:footerReference w:type="default" r:id="rId10"/>
+          <w:headerReference w:type="first" r:id="rId11"/>
+          <w:footerReference w:type="first" r:id="rId12"/>
           <w:pgSz w:w="12240" w:h="15840" w:code="1"/>
           <w:pgMar w:top="1800" w:right="1800" w:bottom="1440" w:left="1800" w:header="720" w:footer="720" w:gutter="0"/>
           <w:cols w:space="720"/>
@@ -686,7 +693,7 @@
                     <pic:cNvPicPr/>
                   </pic:nvPicPr>
                   <pic:blipFill>
-                    <a:blip r:embed="rId10"/>
+                    <a:blip r:embed="rId13"/>
                     <a:stretch>
                       <a:fillRect/>
                     </a:stretch>
@@ -707,9 +714,53 @@
         </w:drawing>
       </w:r>
     </w:p>
+    <w:p/>
+    <w:p/>
     <w:p>
       <w:r>
         <w:t>Run 2 – Bug Fixed</w:t>
+      </w:r>
+    </w:p>
+    <w:p>
+      <w:r>
+        <w:rPr>
+          <w:noProof/>
+        </w:rPr>
+        <w:drawing>
+          <wp:inline distT="0" distB="0" distL="0" distR="0" wp14:anchorId="45FAC021" wp14:editId="0965245E">
+            <wp:extent cx="2514600" cy="3114675"/>
+            <wp:effectExtent l="0" t="0" r="0" b="9525"/>
+            <wp:docPr id="4" name="Picture 4"/>
+            <wp:cNvGraphicFramePr>
+              <a:graphicFrameLocks xmlns:a="http://schemas.openxmlformats.org/drawingml/2006/main" noChangeAspect="1"/>
+            </wp:cNvGraphicFramePr>
+            <a:graphic xmlns:a="http://schemas.openxmlformats.org/drawingml/2006/main">
+              <a:graphicData uri="http://schemas.openxmlformats.org/drawingml/2006/picture">
+                <pic:pic xmlns:pic="http://schemas.openxmlformats.org/drawingml/2006/picture">
+                  <pic:nvPicPr>
+                    <pic:cNvPr id="1" name=""/>
+                    <pic:cNvPicPr/>
+                  </pic:nvPicPr>
+                  <pic:blipFill>
+                    <a:blip r:embed="rId14"/>
+                    <a:stretch>
+                      <a:fillRect/>
+                    </a:stretch>
+                  </pic:blipFill>
+                  <pic:spPr>
+                    <a:xfrm>
+                      <a:off x="0" y="0"/>
+                      <a:ext cx="2514600" cy="3114675"/>
+                    </a:xfrm>
+                    <a:prstGeom prst="rect">
+                      <a:avLst/>
+                    </a:prstGeom>
+                  </pic:spPr>
+                </pic:pic>
+              </a:graphicData>
+            </a:graphic>
+          </wp:inline>
+        </w:drawing>
       </w:r>
     </w:p>
     <w:p/>
@@ -769,155 +820,17 @@
   <w:p>
     <w:pPr>
       <w:pStyle w:val="Footer"/>
-      <w:pBdr>
-        <w:top w:val="single" w:sz="4" w:space="1" w:color="auto"/>
-      </w:pBdr>
-      <w:ind w:right="-7"/>
     </w:pPr>
-    <w:r>
-      <w:rPr>
-        <w:sz w:val="16"/>
-      </w:rPr>
-      <w:t>Page</w:t>
-    </w:r>
-    <w:r>
-      <w:rPr>
-        <w:b/>
-        <w:bCs/>
-        <w:sz w:val="16"/>
-      </w:rPr>
-      <w:t xml:space="preserve"> </w:t>
-    </w:r>
-    <w:r>
-      <w:rPr>
-        <w:rStyle w:val="PageNumber"/>
-        <w:sz w:val="16"/>
-      </w:rPr>
-      <w:fldChar w:fldCharType="begin"/>
-    </w:r>
-    <w:r>
-      <w:rPr>
-        <w:rStyle w:val="PageNumber"/>
-        <w:sz w:val="16"/>
-      </w:rPr>
-      <w:instrText xml:space="preserve"> PAGE </w:instrText>
-    </w:r>
-    <w:r>
-      <w:rPr>
-        <w:rStyle w:val="PageNumber"/>
-        <w:sz w:val="16"/>
-      </w:rPr>
-      <w:fldChar w:fldCharType="separate"/>
-    </w:r>
-    <w:r>
-      <w:rPr>
-        <w:rStyle w:val="PageNumber"/>
-        <w:noProof/>
-        <w:sz w:val="16"/>
-      </w:rPr>
-      <w:t>1</w:t>
-    </w:r>
-    <w:r>
-      <w:rPr>
-        <w:rStyle w:val="PageNumber"/>
-        <w:sz w:val="16"/>
-      </w:rPr>
-      <w:fldChar w:fldCharType="end"/>
-    </w:r>
-    <w:r>
-      <w:rPr>
-        <w:rStyle w:val="PageNumber"/>
-        <w:sz w:val="16"/>
-      </w:rPr>
-      <w:t xml:space="preserve"> of </w:t>
-    </w:r>
-    <w:r>
-      <w:rPr>
-        <w:rStyle w:val="PageNumber"/>
-        <w:sz w:val="16"/>
-      </w:rPr>
-      <w:fldChar w:fldCharType="begin"/>
-    </w:r>
-    <w:r>
-      <w:rPr>
-        <w:rStyle w:val="PageNumber"/>
-        <w:sz w:val="16"/>
-      </w:rPr>
-      <w:instrText xml:space="preserve"> NUMPAGES </w:instrText>
-    </w:r>
-    <w:r>
-      <w:rPr>
-        <w:rStyle w:val="PageNumber"/>
-        <w:sz w:val="16"/>
-      </w:rPr>
-      <w:fldChar w:fldCharType="separate"/>
-    </w:r>
-    <w:r>
-      <w:rPr>
-        <w:rStyle w:val="PageNumber"/>
-        <w:noProof/>
-        <w:sz w:val="16"/>
-      </w:rPr>
-      <w:t>2</w:t>
-    </w:r>
-    <w:r>
-      <w:rPr>
-        <w:rStyle w:val="PageNumber"/>
-        <w:sz w:val="16"/>
-      </w:rPr>
-      <w:fldChar w:fldCharType="end"/>
-    </w:r>
-    <w:r>
-      <w:rPr>
-        <w:rStyle w:val="PageNumber"/>
-        <w:sz w:val="16"/>
-      </w:rPr>
-      <w:t xml:space="preserve"> | </w:t>
-    </w:r>
-    <w:r>
-      <w:rPr>
-        <w:sz w:val="16"/>
-      </w:rPr>
-      <w:fldChar w:fldCharType="begin"/>
-    </w:r>
-    <w:r>
-      <w:rPr>
-        <w:sz w:val="16"/>
-      </w:rPr>
-      <w:instrText xml:space="preserve"> DATE  \* MERGEFORMAT </w:instrText>
-    </w:r>
-    <w:r>
-      <w:rPr>
-        <w:sz w:val="16"/>
-      </w:rPr>
-      <w:fldChar w:fldCharType="separate"/>
-    </w:r>
-    <w:r>
-      <w:rPr>
-        <w:noProof/>
-        <w:sz w:val="16"/>
-      </w:rPr>
-      <w:t>10/11/2020</w:t>
-    </w:r>
-    <w:r>
-      <w:rPr>
-        <w:sz w:val="16"/>
-      </w:rPr>
-      <w:fldChar w:fldCharType="end"/>
-    </w:r>
-    <w:r>
-      <w:rPr>
-        <w:sz w:val="16"/>
-      </w:rPr>
-      <w:t xml:space="preserve"> | </w:t>
-    </w:r>
-    <w:r>
-      <w:rPr>
-        <w:b/>
-        <w:sz w:val="16"/>
-      </w:rPr>
-      <w:t>&lt;company name&gt;</w:t>
-    </w:r>
+  </w:p>
+</w:ftr>
+</file>
+
+<file path=word/footer3.xml><?xml version="1.0" encoding="utf-8"?>
+<w:ftr xmlns:wpc="http://schemas.microsoft.com/office/word/2010/wordprocessingCanvas" xmlns:cx="http://schemas.microsoft.com/office/drawing/2014/chartex" xmlns:cx1="http://schemas.microsoft.com/office/drawing/2015/9/8/chartex" xmlns:cx2="http://schemas.microsoft.com/office/drawing/2015/10/21/chartex" xmlns:cx3="http://schemas.microsoft.com/office/drawing/2016/5/9/chartex" xmlns:cx4="http://schemas.microsoft.com/office/drawing/2016/5/10/chartex" xmlns:cx5="http://schemas.microsoft.com/office/drawing/2016/5/11/chartex" xmlns:cx6="http://schemas.microsoft.com/office/drawing/2016/5/12/chartex" xmlns:cx7="http://schemas.microsoft.com/office/drawing/2016/5/13/chartex" xmlns:cx8="http://schemas.microsoft.com/office/drawing/2016/5/14/chartex" xmlns:mc="http://schemas.openxmlformats.org/markup-compatibility/2006" xmlns:aink="http://schemas.microsoft.com/office/drawing/2016/ink" xmlns:am3d="http://schemas.microsoft.com/office/drawing/2017/model3d" xmlns:o="urn:schemas-microsoft-com:office:office" xmlns:r="http://schemas.openxmlformats.org/officeDocument/2006/relationships" xmlns:m="http://schemas.openxmlformats.org/officeDocument/2006/math" xmlns:v="urn:schemas-microsoft-com:vml" xmlns:wp14="http://schemas.microsoft.com/office/word/2010/wordprocessingDrawing" xmlns:wp="http://schemas.openxmlformats.org/drawingml/2006/wordprocessingDrawing" xmlns:w10="urn:schemas-microsoft-com:office:word" xmlns:w="http://schemas.openxmlformats.org/wordprocessingml/2006/main" xmlns:w14="http://schemas.microsoft.com/office/word/2010/wordml" xmlns:w15="http://schemas.microsoft.com/office/word/2012/wordml" xmlns:w16cid="http://schemas.microsoft.com/office/word/2016/wordml/cid" xmlns:w16se="http://schemas.microsoft.com/office/word/2015/wordml/symex" xmlns:wpg="http://schemas.microsoft.com/office/word/2010/wordprocessingGroup" xmlns:wpi="http://schemas.microsoft.com/office/word/2010/wordprocessingInk" xmlns:wne="http://schemas.microsoft.com/office/word/2006/wordml" xmlns:wps="http://schemas.microsoft.com/office/word/2010/wordprocessingShape" mc:Ignorable="w14 w15 w16se w16cid wp14">
+  <w:p>
+    <w:pPr>
+      <w:pStyle w:val="Footer"/>
+    </w:pPr>
   </w:p>
 </w:ftr>
 </file>
@@ -946,39 +859,29 @@
   <w:p>
     <w:pPr>
       <w:pStyle w:val="Header"/>
-      <w:jc w:val="center"/>
-      <w:rPr>
-        <w:b/>
-        <w:bCs/>
-        <w:sz w:val="24"/>
-      </w:rPr>
     </w:pPr>
-    <w:r>
-      <w:rPr>
-        <w:b/>
-        <w:bCs/>
-        <w:sz w:val="24"/>
-      </w:rPr>
-      <w:t>&lt;Project/Program Name&gt;</w:t>
-    </w:r>
   </w:p>
+</w:hdr>
+</file>
+
+<file path=word/header2.xml><?xml version="1.0" encoding="utf-8"?>
+<w:hdr xmlns:wpc="http://schemas.microsoft.com/office/word/2010/wordprocessingCanvas" xmlns:cx="http://schemas.microsoft.com/office/drawing/2014/chartex" xmlns:cx1="http://schemas.microsoft.com/office/drawing/2015/9/8/chartex" xmlns:cx2="http://schemas.microsoft.com/office/drawing/2015/10/21/chartex" xmlns:cx3="http://schemas.microsoft.com/office/drawing/2016/5/9/chartex" xmlns:cx4="http://schemas.microsoft.com/office/drawing/2016/5/10/chartex" xmlns:cx5="http://schemas.microsoft.com/office/drawing/2016/5/11/chartex" xmlns:cx6="http://schemas.microsoft.com/office/drawing/2016/5/12/chartex" xmlns:cx7="http://schemas.microsoft.com/office/drawing/2016/5/13/chartex" xmlns:cx8="http://schemas.microsoft.com/office/drawing/2016/5/14/chartex" xmlns:mc="http://schemas.openxmlformats.org/markup-compatibility/2006" xmlns:aink="http://schemas.microsoft.com/office/drawing/2016/ink" xmlns:am3d="http://schemas.microsoft.com/office/drawing/2017/model3d" xmlns:o="urn:schemas-microsoft-com:office:office" xmlns:r="http://schemas.openxmlformats.org/officeDocument/2006/relationships" xmlns:m="http://schemas.openxmlformats.org/officeDocument/2006/math" xmlns:v="urn:schemas-microsoft-com:vml" xmlns:wp14="http://schemas.microsoft.com/office/word/2010/wordprocessingDrawing" xmlns:wp="http://schemas.openxmlformats.org/drawingml/2006/wordprocessingDrawing" xmlns:w10="urn:schemas-microsoft-com:office:word" xmlns:w="http://schemas.openxmlformats.org/wordprocessingml/2006/main" xmlns:w14="http://schemas.microsoft.com/office/word/2010/wordml" xmlns:w15="http://schemas.microsoft.com/office/word/2012/wordml" xmlns:w16cid="http://schemas.microsoft.com/office/word/2016/wordml/cid" xmlns:w16se="http://schemas.microsoft.com/office/word/2015/wordml/symex" xmlns:wpg="http://schemas.microsoft.com/office/word/2010/wordprocessingGroup" xmlns:wpi="http://schemas.microsoft.com/office/word/2010/wordprocessingInk" xmlns:wne="http://schemas.microsoft.com/office/word/2006/wordml" xmlns:wps="http://schemas.microsoft.com/office/word/2010/wordprocessingShape" mc:Ignorable="w14 w15 w16se w16cid wp14">
   <w:p>
     <w:pPr>
       <w:pStyle w:val="Header"/>
-      <w:jc w:val="center"/>
-      <w:rPr>
-        <w:b/>
-        <w:bCs/>
-      </w:rPr>
     </w:pPr>
-    <w:r>
-      <w:rPr>
-        <w:b/>
-        <w:bCs/>
-        <w:sz w:val="16"/>
-      </w:rPr>
-      <w:t>&lt;Test Scenario # and Name&gt;</w:t>
-    </w:r>
+    <w:bookmarkStart w:id="3" w:name="_GoBack"/>
+    <w:bookmarkEnd w:id="3"/>
+  </w:p>
+</w:hdr>
+</file>
+
+<file path=word/header3.xml><?xml version="1.0" encoding="utf-8"?>
+<w:hdr xmlns:wpc="http://schemas.microsoft.com/office/word/2010/wordprocessingCanvas" xmlns:cx="http://schemas.microsoft.com/office/drawing/2014/chartex" xmlns:cx1="http://schemas.microsoft.com/office/drawing/2015/9/8/chartex" xmlns:cx2="http://schemas.microsoft.com/office/drawing/2015/10/21/chartex" xmlns:cx3="http://schemas.microsoft.com/office/drawing/2016/5/9/chartex" xmlns:cx4="http://schemas.microsoft.com/office/drawing/2016/5/10/chartex" xmlns:cx5="http://schemas.microsoft.com/office/drawing/2016/5/11/chartex" xmlns:cx6="http://schemas.microsoft.com/office/drawing/2016/5/12/chartex" xmlns:cx7="http://schemas.microsoft.com/office/drawing/2016/5/13/chartex" xmlns:cx8="http://schemas.microsoft.com/office/drawing/2016/5/14/chartex" xmlns:mc="http://schemas.openxmlformats.org/markup-compatibility/2006" xmlns:aink="http://schemas.microsoft.com/office/drawing/2016/ink" xmlns:am3d="http://schemas.microsoft.com/office/drawing/2017/model3d" xmlns:o="urn:schemas-microsoft-com:office:office" xmlns:r="http://schemas.openxmlformats.org/officeDocument/2006/relationships" xmlns:m="http://schemas.openxmlformats.org/officeDocument/2006/math" xmlns:v="urn:schemas-microsoft-com:vml" xmlns:wp14="http://schemas.microsoft.com/office/word/2010/wordprocessingDrawing" xmlns:wp="http://schemas.openxmlformats.org/drawingml/2006/wordprocessingDrawing" xmlns:w10="urn:schemas-microsoft-com:office:word" xmlns:w="http://schemas.openxmlformats.org/wordprocessingml/2006/main" xmlns:w14="http://schemas.microsoft.com/office/word/2010/wordml" xmlns:w15="http://schemas.microsoft.com/office/word/2012/wordml" xmlns:w16cid="http://schemas.microsoft.com/office/word/2016/wordml/cid" xmlns:w16se="http://schemas.microsoft.com/office/word/2015/wordml/symex" xmlns:wpg="http://schemas.microsoft.com/office/word/2010/wordprocessingGroup" xmlns:wpi="http://schemas.microsoft.com/office/word/2010/wordprocessingInk" xmlns:wne="http://schemas.microsoft.com/office/word/2006/wordml" xmlns:wps="http://schemas.microsoft.com/office/word/2010/wordprocessingShape" mc:Ignorable="w14 w15 w16se w16cid wp14">
+  <w:p>
+    <w:pPr>
+      <w:pStyle w:val="Header"/>
+    </w:pPr>
   </w:p>
 </w:hdr>
 </file>

</xml_diff>